<commit_message>
Added system points and scope of system
</commit_message>
<xml_diff>
--- a/Planning_Poker_Documentaion.docx
+++ b/Planning_Poker_Documentaion.docx
@@ -3154,24 +3154,133 @@
     <w:p>
       <w:pPr>
         <w:pStyle w:val="InstructiveText"/>
-        <w:rPr>
+        <w:jc w:val="both"/>
+        <w:rPr>
+          <w:i w:val="0"/>
+          <w:color w:val="auto"/>
           <w:lang w:val="bg-BG"/>
         </w:rPr>
       </w:pPr>
       <w:r>
         <w:rPr>
+          <w:i w:val="0"/>
+          <w:color w:val="auto"/>
           <w:lang w:val="bg-BG"/>
         </w:rPr>
-        <w:t>A brief description of the purpose of this document, defining the requirements of the user(s).</w:t>
+        <w:t xml:space="preserve">Този документ цели да покаже спецификациите на проекта, нефункционални и функционални изисквания, заедно с техния приоритет, както и изследване на потребителски изисквания, потребителски </w:t>
       </w:r>
-    </w:p>
-    <w:p>
-      <w:pPr>
-        <w:pStyle w:val="InstructiveText"/>
-        <w:rPr>
+      <w:r>
+        <w:rPr>
+          <w:i w:val="0"/>
+          <w:color w:val="auto"/>
           <w:lang w:val="bg-BG"/>
         </w:rPr>
-      </w:pPr>
+        <w:t>и</w:t>
+      </w:r>
+      <w:r>
+        <w:rPr>
+          <w:i w:val="0"/>
+          <w:color w:val="auto"/>
+          <w:lang w:val="bg-BG"/>
+        </w:rPr>
+        <w:t>стори</w:t>
+      </w:r>
+      <w:r>
+        <w:rPr>
+          <w:i w:val="0"/>
+          <w:color w:val="auto"/>
+          <w:lang w:val="bg-BG"/>
+        </w:rPr>
+        <w:t>и</w:t>
+      </w:r>
+      <w:r>
+        <w:rPr>
+          <w:i w:val="0"/>
+          <w:color w:val="auto"/>
+          <w:lang w:val="bg-BG"/>
+        </w:rPr>
+        <w:t xml:space="preserve">, тяхното разяснение и точки, и критериите за </w:t>
+      </w:r>
+      <w:r>
+        <w:rPr>
+          <w:i w:val="0"/>
+          <w:color w:val="auto"/>
+          <w:lang w:val="bg-BG"/>
+        </w:rPr>
+        <w:t>приемане</w:t>
+      </w:r>
+      <w:r>
+        <w:rPr>
+          <w:i w:val="0"/>
+          <w:color w:val="auto"/>
+          <w:lang w:val="bg-BG"/>
+        </w:rPr>
+        <w:t xml:space="preserve"> на потребителски истории.  След тези критерии следват диаграмата на софтуерната архитектура на системата или още наречена </w:t>
+      </w:r>
+      <w:r>
+        <w:rPr>
+          <w:i w:val="0"/>
+          <w:color w:val="auto"/>
+          <w:lang w:val="bg-BG"/>
+        </w:rPr>
+        <w:t>„</w:t>
+      </w:r>
+      <w:r>
+        <w:rPr>
+          <w:i w:val="0"/>
+          <w:color w:val="auto"/>
+          <w:lang w:val="bg-BG"/>
+        </w:rPr>
+        <w:t>диаграма на внедряване</w:t>
+      </w:r>
+      <w:r>
+        <w:rPr>
+          <w:i w:val="0"/>
+          <w:color w:val="auto"/>
+          <w:lang w:val="bg-BG"/>
+        </w:rPr>
+        <w:t>“</w:t>
+      </w:r>
+      <w:r>
+        <w:rPr>
+          <w:i w:val="0"/>
+          <w:color w:val="auto"/>
+          <w:lang w:val="bg-BG"/>
+        </w:rPr>
+        <w:t xml:space="preserve"> и диаграмата на декомпозиция на системата на модулите. Проектът няма база данни, затова и няма няма концептуален модел на БД</w:t>
+      </w:r>
+      <w:r>
+        <w:rPr>
+          <w:i w:val="0"/>
+          <w:color w:val="auto"/>
+          <w:lang w:val="bg-BG"/>
+        </w:rPr>
+        <w:t xml:space="preserve"> и</w:t>
+      </w:r>
+      <w:r>
+        <w:rPr>
+          <w:i w:val="0"/>
+          <w:color w:val="auto"/>
+          <w:lang w:val="bg-BG"/>
+        </w:rPr>
+        <w:t xml:space="preserve"> ER диаграма. </w:t>
+      </w:r>
+      <w:r>
+        <w:rPr>
+          <w:i w:val="0"/>
+          <w:color w:val="auto"/>
+          <w:lang w:val="bg-BG"/>
+        </w:rPr>
+        <w:t>В края</w:t>
+      </w:r>
+      <w:r>
+        <w:rPr>
+          <w:i w:val="0"/>
+          <w:color w:val="auto"/>
+          <w:lang w:val="bg-BG"/>
+        </w:rPr>
+        <w:t xml:space="preserve"> на документа са сложени използваните ресурси за създаване на проекта.</w:t>
+      </w:r>
     </w:p>
     <w:p>
       <w:pPr>
@@ -3198,28 +3307,66 @@
     <w:p>
       <w:pPr>
         <w:pStyle w:val="InstructiveText"/>
-        <w:rPr>
+        <w:jc w:val="both"/>
+        <w:rPr>
+          <w:i w:val="0"/>
+          <w:color w:val="auto"/>
           <w:lang w:val="bg-BG"/>
         </w:rPr>
       </w:pPr>
       <w:r>
         <w:rPr>
+          <w:i w:val="0"/>
+          <w:color w:val="auto"/>
           <w:lang w:val="bg-BG"/>
         </w:rPr>
-        <w:t>A definition of the scope of the project. What needs to be fulfilled?</w:t>
+        <w:t>Проектът трябва да бъде завършено приложение за Планинг Покер, което да може свободно да се използва за планиране и оценяване на задачи от различни екипи. То трябва да може да покрива всички 11 потребителски истории</w:t>
+      </w:r>
+      <w:r>
+        <w:rPr>
+          <w:i w:val="0"/>
+          <w:color w:val="auto"/>
+          <w:lang w:val="bg-BG"/>
+        </w:rPr>
+        <w:t>,</w:t>
+      </w:r>
+      <w:r>
+        <w:rPr>
+          <w:i w:val="0"/>
+          <w:color w:val="auto"/>
+          <w:lang w:val="bg-BG"/>
+        </w:rPr>
+        <w:t xml:space="preserve"> описани в точка 2.2.1 на този документ. Трябва да са спазени всички посочени функционални и нефункционални изисквания от точка 2.1.1.</w:t>
+      </w:r>
+      <w:r>
+        <w:rPr>
+          <w:i w:val="0"/>
+          <w:color w:val="auto"/>
+          <w:lang w:val="bg-BG"/>
+        </w:rPr>
+        <w:t xml:space="preserve"> Идеята на проектът е </w:t>
+      </w:r>
+      <w:r>
+        <w:rPr>
+          <w:i w:val="0"/>
+          <w:color w:val="auto"/>
+          <w:lang w:val="en-US"/>
+        </w:rPr>
+        <w:t xml:space="preserve">SCRUM </w:t>
+      </w:r>
+      <w:r>
+        <w:rPr>
+          <w:i w:val="0"/>
+          <w:color w:val="auto"/>
+          <w:lang w:val="bg-BG"/>
+        </w:rPr>
+        <w:t xml:space="preserve">мастъра да има пълната свобода на действие по време на планирането и оценяването на задачите и то да бъде максимално удобно както за него, така и за участниците, да са ясни правилата за осъществяване, за оценяване и през цялото време участниците да мога да препрочитат условията с цел по-ясно разбиране и по-точно оценяване, както и финалното гласуване да бъде записвано с цел превенция от загубване и за по-лесно опресняване или пренасяне на информацията. </w:t>
       </w:r>
     </w:p>
     <w:p>
       <w:pPr>
         <w:pStyle w:val="InstructiveText"/>
-        <w:rPr>
-          <w:lang w:val="bg-BG"/>
-        </w:rPr>
-      </w:pPr>
-    </w:p>
-    <w:p>
-      <w:pPr>
-        <w:pStyle w:val="InstructiveText"/>
+        <w:jc w:val="both"/>
         <w:rPr>
           <w:lang w:val="bg-BG"/>
         </w:rPr>
@@ -6666,35 +6813,7 @@
                 <w:bCs/>
                 <w:lang w:val="bg-BG" w:eastAsia="en-AU"/>
               </w:rPr>
-              <w:t xml:space="preserve">мога да </w:t>
-            </w:r>
-            <w:r>
-              <w:rPr>
-                <w:bCs/>
-                <w:lang w:val="bg-BG" w:eastAsia="en-AU"/>
-              </w:rPr>
-              <w:t>добавя</w:t>
-            </w:r>
-            <w:r>
-              <w:rPr>
-                <w:bCs/>
-                <w:lang w:val="bg-BG" w:eastAsia="en-AU"/>
-              </w:rPr>
-              <w:t>м</w:t>
-            </w:r>
-            <w:r>
-              <w:rPr>
-                <w:bCs/>
-                <w:lang w:val="bg-BG" w:eastAsia="en-AU"/>
-              </w:rPr>
-              <w:t xml:space="preserve"> имената на останалите участници в планинг покера</w:t>
-            </w:r>
-            <w:r>
-              <w:rPr>
-                <w:bCs/>
-                <w:lang w:val="bg-BG" w:eastAsia="en-AU"/>
-              </w:rPr>
-              <w:t>.</w:t>
+              <w:t>мога да добавям имената на останалите участници в планинг покера.</w:t>
             </w:r>
           </w:p>
           <w:p>
@@ -6776,43 +6895,7 @@
               <w:rPr>
                 <w:lang w:val="bg-BG" w:eastAsia="en-AU"/>
               </w:rPr>
-              <w:t xml:space="preserve">При приключване на работа с приложението, генерираният изходен файл </w:t>
-            </w:r>
-            <w:r>
-              <w:rPr>
-                <w:lang w:val="bg-BG" w:eastAsia="en-AU"/>
-              </w:rPr>
-              <w:t>съдържа</w:t>
-            </w:r>
-            <w:r>
-              <w:rPr>
-                <w:lang w:val="bg-BG" w:eastAsia="en-AU"/>
-              </w:rPr>
-              <w:t xml:space="preserve"> име</w:t>
-            </w:r>
-            <w:r>
-              <w:rPr>
-                <w:lang w:val="bg-BG" w:eastAsia="en-AU"/>
-              </w:rPr>
-              <w:t>ната</w:t>
-            </w:r>
-            <w:r>
-              <w:rPr>
-                <w:lang w:val="bg-BG" w:eastAsia="en-AU"/>
-              </w:rPr>
-              <w:t xml:space="preserve"> на </w:t>
-            </w:r>
-            <w:r>
-              <w:rPr>
-                <w:lang w:val="bg-BG" w:eastAsia="en-AU"/>
-              </w:rPr>
-              <w:t>участниците</w:t>
-            </w:r>
-            <w:r>
-              <w:rPr>
-                <w:lang w:val="bg-BG" w:eastAsia="en-AU"/>
-              </w:rPr>
-              <w:t>, което съм въвел</w:t>
+              <w:t>При приключване на работа с приложението, генерираният изходен файл съдържа имената на участниците, което съм въвел</w:t>
             </w:r>
           </w:p>
         </w:tc>
@@ -6878,49 +6961,7 @@
                 <w:bCs/>
                 <w:lang w:val="bg-BG" w:eastAsia="en-AU"/>
               </w:rPr>
-              <w:t xml:space="preserve">премахвам </w:t>
-            </w:r>
-            <w:r>
-              <w:rPr>
-                <w:bCs/>
-                <w:lang w:val="bg-BG" w:eastAsia="en-AU"/>
-              </w:rPr>
-              <w:t>последно</w:t>
-            </w:r>
-            <w:r>
-              <w:rPr>
-                <w:bCs/>
-                <w:lang w:val="bg-BG" w:eastAsia="en-AU"/>
-              </w:rPr>
-              <w:t xml:space="preserve"> добавен</w:t>
-            </w:r>
-            <w:r>
-              <w:rPr>
-                <w:bCs/>
-                <w:lang w:val="bg-BG" w:eastAsia="en-AU"/>
-              </w:rPr>
-              <w:t>ия</w:t>
-            </w:r>
-            <w:r>
-              <w:rPr>
-                <w:bCs/>
-                <w:lang w:val="bg-BG" w:eastAsia="en-AU"/>
-              </w:rPr>
-              <w:t xml:space="preserve"> участник </w:t>
-            </w:r>
-            <w:r>
-              <w:rPr>
-                <w:bCs/>
-                <w:lang w:val="bg-BG" w:eastAsia="en-AU"/>
-              </w:rPr>
-              <w:t>в</w:t>
-            </w:r>
-            <w:r>
-              <w:rPr>
-                <w:bCs/>
-                <w:lang w:val="bg-BG" w:eastAsia="en-AU"/>
-              </w:rPr>
-              <w:t xml:space="preserve"> планинг покера</w:t>
+              <w:t>премахвам последно добавения участник в планинг покера</w:t>
             </w:r>
           </w:p>
         </w:tc>
@@ -7069,19 +7110,7 @@
               <w:rPr>
                 <w:lang w:val="bg-BG" w:eastAsia="en-AU"/>
               </w:rPr>
-              <w:t>При приключване на работа с приложението, генерираният изходен файл съдържа имената на участниците, ко</w:t>
-            </w:r>
-            <w:r>
-              <w:rPr>
-                <w:lang w:val="bg-BG" w:eastAsia="en-AU"/>
-              </w:rPr>
-              <w:t>и</w:t>
-            </w:r>
-            <w:r>
-              <w:rPr>
-                <w:lang w:val="bg-BG" w:eastAsia="en-AU"/>
-              </w:rPr>
-              <w:t>то съм въвел</w:t>
+              <w:t>При приключване на работа с приложението, генерираният изходен файл съдържа имената на участниците, които съм въвел</w:t>
             </w:r>
           </w:p>
         </w:tc>
@@ -7194,19 +7223,7 @@
               <w:rPr>
                 <w:lang w:val="bg-BG" w:eastAsia="en-AU"/>
               </w:rPr>
-              <w:t xml:space="preserve">При приключване на работа с приложението, генерираният изходен файл съдържа </w:t>
-            </w:r>
-            <w:r>
-              <w:rPr>
-                <w:lang w:val="bg-BG" w:eastAsia="en-AU"/>
-              </w:rPr>
-              <w:t>оценките</w:t>
-            </w:r>
-            <w:r>
-              <w:rPr>
-                <w:lang w:val="bg-BG" w:eastAsia="en-AU"/>
-              </w:rPr>
-              <w:t xml:space="preserve"> на участниците, които съм въвел</w:t>
+              <w:t>При приключване на работа с приложението, генерираният изходен файл съдържа оценките на участниците, които съм въвел</w:t>
             </w:r>
           </w:p>
         </w:tc>
@@ -11981,6 +11998,10 @@
 </file>
 
 <file path=customXml/item1.xml><?xml version="1.0" encoding="utf-8"?>
+<b:Sources xmlns:b="http://schemas.openxmlformats.org/officeDocument/2006/bibliography" xmlns="http://schemas.openxmlformats.org/officeDocument/2006/bibliography" SelectedStyle="\APA.XSL" StyleName="APA"/>
+</file>
+
+<file path=customXml/item2.xml><?xml version="1.0" encoding="utf-8"?>
 <?mso-contentType ?>
 <FormTemplates xmlns="http://schemas.microsoft.com/sharepoint/v3/contenttype/forms">
   <Display>DocumentLibraryForm</Display>
@@ -11989,11 +12010,22 @@
 </FormTemplates>
 </file>
 
-<file path=customXml/item2.xml><?xml version="1.0" encoding="utf-8"?>
-<b:Sources xmlns:b="http://schemas.openxmlformats.org/officeDocument/2006/bibliography" xmlns="http://schemas.openxmlformats.org/officeDocument/2006/bibliography" SelectedStyle="\APA.XSL" StyleName="APA"/>
+<file path=customXml/item3.xml><?xml version="1.0" encoding="utf-8"?>
+<p:properties xmlns:p="http://schemas.microsoft.com/office/2006/metadata/properties" xmlns:xsi="http://www.w3.org/2001/XMLSchema-instance" xmlns:pc="http://schemas.microsoft.com/office/infopath/2007/PartnerControls">
+  <documentManagement>
+    <Project_x0020_Phase xmlns="29603b62-04f0-417a-887c-030c32f5a531">04 Implement</Project_x0020_Phase>
+    <Template_x0020_identified xmlns="29603b62-04f0-417a-887c-030c32f5a531">false</Template_x0020_identified>
+    <Reformatted_x003f_ xmlns="29603b62-04f0-417a-887c-030c32f5a531">true</Reformatted_x003f_>
+    <Content_x0020_finlised_x003f_ xmlns="29603b62-04f0-417a-887c-030c32f5a531">true</Content_x0020_finlised_x003f_>
+    <Reviewed_x003f_ xmlns="29603b62-04f0-417a-887c-030c32f5a531">false</Reviewed_x003f_>
+    <Updated_x0020_by xmlns="29603b62-04f0-417a-887c-030c32f5a531">Wanda</Updated_x0020_by>
+    <Final_x003f_ xmlns="29603b62-04f0-417a-887c-030c32f5a531">false</Final_x003f_>
+    <Source xmlns="29603b62-04f0-417a-887c-030c32f5a531">G:Drive</Source>
+  </documentManagement>
+</p:properties>
 </file>
 
-<file path=customXml/item3.xml><?xml version="1.0" encoding="utf-8"?>
+<file path=customXml/item4.xml><?xml version="1.0" encoding="utf-8"?>
 <ct:contentTypeSchema xmlns:ct="http://schemas.microsoft.com/office/2006/metadata/contentType" xmlns:ma="http://schemas.microsoft.com/office/2006/metadata/properties/metaAttributes" ct:_="" ma:_="" ma:contentTypeName="Document" ma:contentTypeID="0x010100E71EF73F5681F542A3E9664D4DCA3D39" ma:contentTypeVersion="12" ma:contentTypeDescription="Create a new document." ma:contentTypeScope="" ma:versionID="6d4cb3a7688cf672e751809060796157">
   <xsd:schema xmlns:xsd="http://www.w3.org/2001/XMLSchema" xmlns:xs="http://www.w3.org/2001/XMLSchema" xmlns:p="http://schemas.microsoft.com/office/2006/metadata/properties" xmlns:ns2="29603b62-04f0-417a-887c-030c32f5a531" targetNamespace="http://schemas.microsoft.com/office/2006/metadata/properties" ma:root="true" ma:fieldsID="17483c107f79c0803f475681188633f4" ns2:_="">
     <xsd:import namespace="29603b62-04f0-417a-887c-030c32f5a531"/>
@@ -12172,22 +12204,15 @@
 </ct:contentTypeSchema>
 </file>
 
-<file path=customXml/item4.xml><?xml version="1.0" encoding="utf-8"?>
-<p:properties xmlns:p="http://schemas.microsoft.com/office/2006/metadata/properties" xmlns:xsi="http://www.w3.org/2001/XMLSchema-instance" xmlns:pc="http://schemas.microsoft.com/office/infopath/2007/PartnerControls">
-  <documentManagement>
-    <Project_x0020_Phase xmlns="29603b62-04f0-417a-887c-030c32f5a531">04 Implement</Project_x0020_Phase>
-    <Template_x0020_identified xmlns="29603b62-04f0-417a-887c-030c32f5a531">false</Template_x0020_identified>
-    <Reformatted_x003f_ xmlns="29603b62-04f0-417a-887c-030c32f5a531">true</Reformatted_x003f_>
-    <Content_x0020_finlised_x003f_ xmlns="29603b62-04f0-417a-887c-030c32f5a531">true</Content_x0020_finlised_x003f_>
-    <Reviewed_x003f_ xmlns="29603b62-04f0-417a-887c-030c32f5a531">false</Reviewed_x003f_>
-    <Updated_x0020_by xmlns="29603b62-04f0-417a-887c-030c32f5a531">Wanda</Updated_x0020_by>
-    <Final_x003f_ xmlns="29603b62-04f0-417a-887c-030c32f5a531">false</Final_x003f_>
-    <Source xmlns="29603b62-04f0-417a-887c-030c32f5a531">G:Drive</Source>
-  </documentManagement>
-</p:properties>
+<file path=customXml/itemProps1.xml><?xml version="1.0" encoding="utf-8"?>
+<ds:datastoreItem xmlns:ds="http://schemas.openxmlformats.org/officeDocument/2006/customXml" ds:itemID="{2715D4FC-95A0-45CF-88D5-5C624644DDA4}">
+  <ds:schemaRefs>
+    <ds:schemaRef ds:uri="http://schemas.openxmlformats.org/officeDocument/2006/bibliography"/>
+  </ds:schemaRefs>
+</ds:datastoreItem>
 </file>
 
-<file path=customXml/itemProps1.xml><?xml version="1.0" encoding="utf-8"?>
+<file path=customXml/itemProps2.xml><?xml version="1.0" encoding="utf-8"?>
 <ds:datastoreItem xmlns:ds="http://schemas.openxmlformats.org/officeDocument/2006/customXml" ds:itemID="{CB684286-C948-4439-9D64-EB1AEC3F7D76}">
   <ds:schemaRefs>
     <ds:schemaRef ds:uri="http://schemas.microsoft.com/sharepoint/v3/contenttype/forms"/>
@@ -12195,15 +12220,17 @@
 </ds:datastoreItem>
 </file>
 
-<file path=customXml/itemProps2.xml><?xml version="1.0" encoding="utf-8"?>
-<ds:datastoreItem xmlns:ds="http://schemas.openxmlformats.org/officeDocument/2006/customXml" ds:itemID="{2715D4FC-95A0-45CF-88D5-5C624644DDA4}">
+<file path=customXml/itemProps3.xml><?xml version="1.0" encoding="utf-8"?>
+<ds:datastoreItem xmlns:ds="http://schemas.openxmlformats.org/officeDocument/2006/customXml" ds:itemID="{AACD5996-3F1C-45FF-89D5-4E80ADD31CA2}">
   <ds:schemaRefs>
-    <ds:schemaRef ds:uri="http://schemas.openxmlformats.org/officeDocument/2006/bibliography"/>
+    <ds:schemaRef ds:uri="http://schemas.microsoft.com/office/2006/metadata/properties"/>
+    <ds:schemaRef ds:uri="http://schemas.microsoft.com/office/infopath/2007/PartnerControls"/>
+    <ds:schemaRef ds:uri="29603b62-04f0-417a-887c-030c32f5a531"/>
   </ds:schemaRefs>
 </ds:datastoreItem>
 </file>
 
-<file path=customXml/itemProps3.xml><?xml version="1.0" encoding="utf-8"?>
+<file path=customXml/itemProps4.xml><?xml version="1.0" encoding="utf-8"?>
 <ds:datastoreItem xmlns:ds="http://schemas.openxmlformats.org/officeDocument/2006/customXml" ds:itemID="{345C3155-C307-4747-80BA-5A79245B9D04}">
   <ds:schemaRefs>
     <ds:schemaRef ds:uri="http://schemas.microsoft.com/office/2006/metadata/contentType"/>
@@ -12219,14 +12246,4 @@
     <ds:schemaRef ds:uri="http://schemas.microsoft.com/internal/obd"/>
   </ds:schemaRefs>
 </ds:datastoreItem>
-</file>
-
-<file path=customXml/itemProps4.xml><?xml version="1.0" encoding="utf-8"?>
-<ds:datastoreItem xmlns:ds="http://schemas.openxmlformats.org/officeDocument/2006/customXml" ds:itemID="{AACD5996-3F1C-45FF-89D5-4E80ADD31CA2}">
-  <ds:schemaRefs>
-    <ds:schemaRef ds:uri="http://schemas.microsoft.com/office/2006/metadata/properties"/>
-    <ds:schemaRef ds:uri="http://schemas.microsoft.com/office/infopath/2007/PartnerControls"/>
-    <ds:schemaRef ds:uri="29603b62-04f0-417a-887c-030c32f5a531"/>
-  </ds:schemaRefs>
-</ds:datastoreItem>
 </file>
</xml_diff>

<commit_message>
Added component and integration diagrams in shared documentation
</commit_message>
<xml_diff>
--- a/Planning_Poker_Documentaion.docx
+++ b/Planning_Poker_Documentaion.docx
@@ -1368,9 +1368,33 @@
             </w:r>
             <w:r>
               <w:rPr>
-                <w:lang w:val="bg-BG"/>
-              </w:rPr>
-              <w:t xml:space="preserve"> и компонентна диаграма, както и финални щрихи</w:t>
+                <w:lang w:val="en-US"/>
+              </w:rPr>
+              <w:t xml:space="preserve">, </w:t>
+            </w:r>
+            <w:r>
+              <w:rPr>
+                <w:lang w:val="bg-BG"/>
+              </w:rPr>
+              <w:t>компонентна диаграма,</w:t>
+            </w:r>
+            <w:r>
+              <w:rPr>
+                <w:lang w:val="en-US"/>
+              </w:rPr>
+              <w:t xml:space="preserve"> </w:t>
+            </w:r>
+            <w:r>
+              <w:rPr>
+                <w:lang w:val="bg-BG"/>
+              </w:rPr>
+              <w:t>критерии за приемане на потребителски истории,</w:t>
+            </w:r>
+            <w:r>
+              <w:rPr>
+                <w:lang w:val="bg-BG"/>
+              </w:rPr>
+              <w:t xml:space="preserve"> както и финални щрихи</w:t>
             </w:r>
           </w:p>
         </w:tc>
@@ -1441,11 +1465,7 @@
     <w:sdt>
       <w:sdtPr>
         <w:rPr>
-          <w:rFonts w:ascii="Arial" w:eastAsia="Times New Roman" w:hAnsi="Arial" w:cs="Times New Roman"/>
-          <w:color w:val="auto"/>
-          <w:sz w:val="20"/>
-          <w:szCs w:val="20"/>
-          <w:lang w:val="en-AU"/>
+          <w:rFonts w:eastAsia="Times New Roman"/>
         </w:rPr>
         <w:id w:val="-2133316019"/>
         <w:docPartObj>
@@ -1455,17 +1475,20 @@
       </w:sdtPr>
       <w:sdtEndPr>
         <w:rPr>
+          <w:rFonts w:ascii="Arial" w:hAnsi="Arial" w:cs="Times New Roman"/>
           <w:b/>
           <w:bCs/>
           <w:noProof/>
+          <w:color w:val="auto"/>
           <w:sz w:val="24"/>
+          <w:szCs w:val="20"/>
+          <w:lang w:val="en-AU"/>
         </w:rPr>
       </w:sdtEndPr>
       <w:sdtContent>
         <w:p>
           <w:pPr>
             <w:pStyle w:val="TOCHeading"/>
-            <w:spacing w:before="100" w:beforeAutospacing="1" w:after="100" w:afterAutospacing="1"/>
             <w:rPr>
               <w:sz w:val="36"/>
             </w:rPr>
@@ -4597,15 +4620,29 @@
               </w:rPr>
               <w:t xml:space="preserve">хранилище на следния адрес: </w:t>
             </w:r>
-            <w:hyperlink r:id="rId14" w:history="1">
-              <w:r>
-                <w:rPr>
-                  <w:rStyle w:val="Hyperlink"/>
-                  <w:lang w:val="bg-BG"/>
-                </w:rPr>
-                <w:t>https://github.com/amilisov/null</w:t>
-              </w:r>
-            </w:hyperlink>
+            <w:r>
+              <w:fldChar w:fldCharType="begin"/>
+            </w:r>
+            <w:r>
+              <w:instrText xml:space="preserve"> HYPERLINK "https://github.com/amilisov/null" </w:instrText>
+            </w:r>
+            <w:r>
+              <w:fldChar w:fldCharType="separate"/>
+            </w:r>
+            <w:r>
+              <w:rPr>
+                <w:rStyle w:val="Hyperlink"/>
+                <w:lang w:val="bg-BG"/>
+              </w:rPr>
+              <w:t>https://github.com/amilisov/null</w:t>
+            </w:r>
+            <w:r>
+              <w:rPr>
+                <w:rStyle w:val="Hyperlink"/>
+                <w:lang w:val="bg-BG"/>
+              </w:rPr>
+              <w:fldChar w:fldCharType="end"/>
+            </w:r>
           </w:p>
         </w:tc>
         <w:tc>
@@ -7854,26 +7891,6 @@
     </w:tbl>
     <w:p>
       <w:pPr>
-        <w:rPr>
-          <w:lang w:val="bg-BG" w:eastAsia="en-AU"/>
-        </w:rPr>
-      </w:pPr>
-      <w:r>
-        <w:rPr>
-          <w:lang w:val="bg-BG" w:eastAsia="en-AU"/>
-        </w:rPr>
-        <w:br w:type="textWrapping" w:clear="all"/>
-      </w:r>
-    </w:p>
-    <w:p>
-      <w:pPr>
-        <w:rPr>
-          <w:lang w:val="bg-BG" w:eastAsia="en-AU"/>
-        </w:rPr>
-      </w:pPr>
-    </w:p>
-    <w:p>
-      <w:pPr>
         <w:pStyle w:val="Heading1"/>
         <w:rPr>
           <w:lang w:val="bg-BG"/>
@@ -7912,42 +7929,75 @@
         <w:rPr>
           <w:lang w:val="bg-BG"/>
         </w:rPr>
-        <w:t>Софтуерна архитектура на система</w:t>
+        <w:t xml:space="preserve">Софтуерна архитектура на </w:t>
       </w:r>
       <w:bookmarkEnd w:id="20"/>
       <w:r>
         <w:rPr>
           <w:lang w:val="bg-BG"/>
         </w:rPr>
-        <w:t xml:space="preserve"> </w:t>
+        <w:t>системата</w:t>
       </w:r>
     </w:p>
     <w:p>
       <w:pPr>
-        <w:pStyle w:val="InstructiveText"/>
-        <w:rPr>
-          <w:lang w:val="bg-BG"/>
+        <w:rPr>
+          <w:lang w:val="bg-BG" w:eastAsia="en-AU"/>
         </w:rPr>
       </w:pPr>
       <w:r>
         <w:rPr>
-          <w:lang w:val="bg-BG"/>
-        </w:rPr>
-        <w:t>Д</w:t>
+          <w:noProof/>
+        </w:rPr>
+        <w:drawing>
+          <wp:inline distT="0" distB="0" distL="0" distR="0" wp14:anchorId="17F89F7A" wp14:editId="23DA883B">
+            <wp:extent cx="5314455" cy="3009900"/>
+            <wp:effectExtent l="0" t="0" r="635" b="0"/>
+            <wp:docPr id="2" name="Picture 2"/>
+            <wp:cNvGraphicFramePr>
+              <a:graphicFrameLocks xmlns:a="http://schemas.openxmlformats.org/drawingml/2006/main" noChangeAspect="1"/>
+            </wp:cNvGraphicFramePr>
+            <a:graphic xmlns:a="http://schemas.openxmlformats.org/drawingml/2006/main">
+              <a:graphicData uri="http://schemas.openxmlformats.org/drawingml/2006/picture">
+                <pic:pic xmlns:pic="http://schemas.openxmlformats.org/drawingml/2006/picture">
+                  <pic:nvPicPr>
+                    <pic:cNvPr id="0" name="Picture 3"/>
+                    <pic:cNvPicPr>
+                      <a:picLocks noChangeAspect="1" noChangeArrowheads="1"/>
+                    </pic:cNvPicPr>
+                  </pic:nvPicPr>
+                  <pic:blipFill>
+                    <a:blip r:embed="rId14" cstate="print">
+                      <a:extLst>
+                        <a:ext uri="{28A0092B-C50C-407E-A947-70E740481C1C}">
+                          <a14:useLocalDpi xmlns:a14="http://schemas.microsoft.com/office/drawing/2010/main" val="0"/>
+                        </a:ext>
+                      </a:extLst>
+                    </a:blip>
+                    <a:srcRect/>
+                    <a:stretch>
+                      <a:fillRect/>
+                    </a:stretch>
+                  </pic:blipFill>
+                  <pic:spPr bwMode="auto">
+                    <a:xfrm>
+                      <a:off x="0" y="0"/>
+                      <a:ext cx="5321839" cy="3014082"/>
+                    </a:xfrm>
+                    <a:prstGeom prst="rect">
+                      <a:avLst/>
+                    </a:prstGeom>
+                    <a:noFill/>
+                    <a:ln>
+                      <a:noFill/>
+                    </a:ln>
+                  </pic:spPr>
+                </pic:pic>
+              </a:graphicData>
+            </a:graphic>
+          </wp:inline>
+        </w:drawing>
       </w:r>
-      <w:r>
-        <w:rPr>
-          <w:lang w:val="bg-BG"/>
-        </w:rPr>
-        <w:t>иаграма на внедряването</w:t>
-      </w:r>
-    </w:p>
-    <w:p>
-      <w:pPr>
-        <w:rPr>
-          <w:lang w:val="bg-BG" w:eastAsia="en-AU"/>
-        </w:rPr>
-      </w:pPr>
     </w:p>
     <w:p>
       <w:pPr>
@@ -7979,33 +8029,66 @@
     </w:p>
     <w:p>
       <w:pPr>
-        <w:pStyle w:val="InstructiveText"/>
-        <w:rPr>
-          <w:lang w:val="en-US"/>
+        <w:rPr>
+          <w:lang w:val="en-US" w:eastAsia="en-AU"/>
         </w:rPr>
       </w:pPr>
       <w:r>
         <w:rPr>
-          <w:lang w:val="bg-BG"/>
-        </w:rPr>
-        <w:t>Д</w:t>
-      </w:r>
-      <w:r>
-        <w:rPr>
-          <w:lang w:val="bg-BG"/>
-        </w:rPr>
-        <w:t>иaгрaма на компонентите</w:t>
+          <w:noProof/>
+        </w:rPr>
+        <w:drawing>
+          <wp:inline distT="0" distB="0" distL="0" distR="0" wp14:anchorId="3AB5D8A1" wp14:editId="1666A033">
+            <wp:extent cx="5295900" cy="2523864"/>
+            <wp:effectExtent l="0" t="0" r="0" b="0"/>
+            <wp:docPr id="1" name="Picture 1"/>
+            <wp:cNvGraphicFramePr>
+              <a:graphicFrameLocks xmlns:a="http://schemas.openxmlformats.org/drawingml/2006/main" noChangeAspect="1"/>
+            </wp:cNvGraphicFramePr>
+            <a:graphic xmlns:a="http://schemas.openxmlformats.org/drawingml/2006/main">
+              <a:graphicData uri="http://schemas.openxmlformats.org/drawingml/2006/picture">
+                <pic:pic xmlns:pic="http://schemas.openxmlformats.org/drawingml/2006/picture">
+                  <pic:nvPicPr>
+                    <pic:cNvPr id="0" name="Picture 1"/>
+                    <pic:cNvPicPr>
+                      <a:picLocks noChangeAspect="1" noChangeArrowheads="1"/>
+                    </pic:cNvPicPr>
+                  </pic:nvPicPr>
+                  <pic:blipFill>
+                    <a:blip r:embed="rId15">
+                      <a:extLst>
+                        <a:ext uri="{28A0092B-C50C-407E-A947-70E740481C1C}">
+                          <a14:useLocalDpi xmlns:a14="http://schemas.microsoft.com/office/drawing/2010/main" val="0"/>
+                        </a:ext>
+                      </a:extLst>
+                    </a:blip>
+                    <a:srcRect/>
+                    <a:stretch>
+                      <a:fillRect/>
+                    </a:stretch>
+                  </pic:blipFill>
+                  <pic:spPr bwMode="auto">
+                    <a:xfrm>
+                      <a:off x="0" y="0"/>
+                      <a:ext cx="5307887" cy="2529577"/>
+                    </a:xfrm>
+                    <a:prstGeom prst="rect">
+                      <a:avLst/>
+                    </a:prstGeom>
+                    <a:noFill/>
+                    <a:ln>
+                      <a:noFill/>
+                    </a:ln>
+                  </pic:spPr>
+                </pic:pic>
+              </a:graphicData>
+            </a:graphic>
+          </wp:inline>
+        </w:drawing>
       </w:r>
     </w:p>
     <w:p>
       <w:pPr>
-        <w:rPr>
-          <w:lang w:val="bg-BG" w:eastAsia="en-AU"/>
-        </w:rPr>
-      </w:pPr>
-    </w:p>
-    <w:p>
-      <w:pPr>
         <w:pStyle w:val="Heading2"/>
         <w:rPr>
           <w:lang w:val="bg-BG"/>
@@ -8016,6 +8099,7 @@
         <w:rPr>
           <w:lang w:val="bg-BG"/>
         </w:rPr>
+        <w:lastRenderedPageBreak/>
         <w:t>Концептуален модел на БД</w:t>
       </w:r>
       <w:bookmarkEnd w:id="22"/>
@@ -8295,34 +8379,244 @@
     </w:p>
     <w:p>
       <w:pPr>
-        <w:pStyle w:val="InstructiveText"/>
-        <w:rPr>
-          <w:lang w:val="bg-BG"/>
-        </w:rPr>
-      </w:pPr>
-      <w:r>
-        <w:rPr>
-          <w:lang w:val="bg-BG"/>
-        </w:rPr>
-        <w:t>Интернет сайтове откъдето се е взимала информацията</w:t>
-      </w:r>
-      <w:r>
-        <w:rPr>
-          <w:lang w:val="bg-BG"/>
-        </w:rPr>
-        <w:t>.</w:t>
-      </w:r>
+        <w:pStyle w:val="ListParagraph"/>
+        <w:numPr>
+          <w:ilvl w:val="0"/>
+          <w:numId w:val="17"/>
+        </w:numPr>
+        <w:rPr>
+          <w:lang w:val="en-US"/>
+        </w:rPr>
+      </w:pPr>
+      <w:hyperlink r:id="rId16" w:history="1">
+        <w:r>
+          <w:rPr>
+            <w:rStyle w:val="Hyperlink"/>
+            <w:lang w:val="en-US"/>
+          </w:rPr>
+          <w:t>https://scrumpoker.online/</w:t>
+        </w:r>
+      </w:hyperlink>
     </w:p>
     <w:p>
       <w:pPr>
-        <w:rPr>
-          <w:lang w:val="bg-BG"/>
+        <w:pStyle w:val="ListParagraph"/>
+        <w:numPr>
+          <w:ilvl w:val="0"/>
+          <w:numId w:val="17"/>
+        </w:numPr>
+        <w:rPr>
+          <w:lang w:val="en-US"/>
+        </w:rPr>
+      </w:pPr>
+      <w:hyperlink r:id="rId17" w:history="1">
+        <w:r>
+          <w:rPr>
+            <w:rStyle w:val="Hyperlink"/>
+            <w:lang w:val="en-US"/>
+          </w:rPr>
+          <w:t>https://planningpokeronline.com/</w:t>
+        </w:r>
+      </w:hyperlink>
+    </w:p>
+    <w:p>
+      <w:pPr>
+        <w:pStyle w:val="NormalWeb"/>
+        <w:numPr>
+          <w:ilvl w:val="0"/>
+          <w:numId w:val="17"/>
+        </w:numPr>
+        <w:rPr>
+          <w:rFonts w:ascii="Segoe UI" w:hAnsi="Segoe UI" w:cs="Segoe UI"/>
+          <w:sz w:val="21"/>
+          <w:szCs w:val="21"/>
+        </w:rPr>
+      </w:pPr>
+      <w:hyperlink r:id="rId18" w:tgtFrame="_blank" w:tooltip="https://learn.microsoft.com/en-us/dotnet/csharp/" w:history="1">
+        <w:r>
+          <w:rPr>
+            <w:rStyle w:val="Hyperlink"/>
+            <w:rFonts w:ascii="Segoe UI" w:hAnsi="Segoe UI" w:cs="Segoe UI"/>
+            <w:sz w:val="21"/>
+            <w:szCs w:val="21"/>
+          </w:rPr>
+          <w:t>https://learn.microsoft.com/en-us/dotnet/csharp/</w:t>
+        </w:r>
+      </w:hyperlink>
+    </w:p>
+    <w:p>
+      <w:pPr>
+        <w:pStyle w:val="ListParagraph"/>
+        <w:numPr>
+          <w:ilvl w:val="0"/>
+          <w:numId w:val="17"/>
+        </w:numPr>
+        <w:rPr>
+          <w:rStyle w:val="ui-provider"/>
+          <w:lang w:val="en-US"/>
+        </w:rPr>
+      </w:pPr>
+      <w:hyperlink r:id="rId19" w:history="1">
+        <w:r>
+          <w:rPr>
+            <w:rStyle w:val="Hyperlink"/>
+          </w:rPr>
+          <w:t>https://getyourbitstogether.com/wpf-and-mstest/</w:t>
+        </w:r>
+      </w:hyperlink>
+    </w:p>
+    <w:p>
+      <w:pPr>
+        <w:pStyle w:val="ListParagraph"/>
+        <w:numPr>
+          <w:ilvl w:val="0"/>
+          <w:numId w:val="17"/>
+        </w:numPr>
+        <w:rPr>
+          <w:lang w:val="en-US"/>
+        </w:rPr>
+      </w:pPr>
+      <w:hyperlink r:id="rId20" w:history="1">
+        <w:r>
+          <w:rPr>
+            <w:rStyle w:val="Hyperlink"/>
+            <w:lang w:val="en-US"/>
+          </w:rPr>
+          <w:t>https://www.lucidchart.com/pages/uml-class-diagram</w:t>
+        </w:r>
+      </w:hyperlink>
+    </w:p>
+    <w:p>
+      <w:pPr>
+        <w:pStyle w:val="ListParagraph"/>
+        <w:numPr>
+          <w:ilvl w:val="0"/>
+          <w:numId w:val="17"/>
+        </w:numPr>
+        <w:rPr>
+          <w:lang w:val="en-US"/>
+        </w:rPr>
+      </w:pPr>
+      <w:hyperlink r:id="rId21" w:history="1">
+        <w:r>
+          <w:rPr>
+            <w:rStyle w:val="Hyperlink"/>
+            <w:lang w:val="en-US"/>
+          </w:rPr>
+          <w:t>https://www.lucidchart.com/blog/how-to-draw-architectural-diagrams</w:t>
+        </w:r>
+      </w:hyperlink>
+    </w:p>
+    <w:p>
+      <w:pPr>
+        <w:pStyle w:val="ListParagraph"/>
+        <w:numPr>
+          <w:ilvl w:val="0"/>
+          <w:numId w:val="17"/>
+        </w:numPr>
+        <w:rPr>
+          <w:lang w:val="en-US"/>
+        </w:rPr>
+      </w:pPr>
+      <w:hyperlink r:id="rId22" w:history="1">
+        <w:r>
+          <w:rPr>
+            <w:rStyle w:val="Hyperlink"/>
+            <w:lang w:val="en-US"/>
+          </w:rPr>
+          <w:t>https://www.productplan.com/glossary/planning-poker/</w:t>
+        </w:r>
+      </w:hyperlink>
+    </w:p>
+    <w:p>
+      <w:pPr>
+        <w:pStyle w:val="ListParagraph"/>
+        <w:numPr>
+          <w:ilvl w:val="0"/>
+          <w:numId w:val="17"/>
+        </w:numPr>
+        <w:rPr>
+          <w:lang w:val="en-US"/>
+        </w:rPr>
+      </w:pPr>
+      <w:hyperlink r:id="rId23" w:history="1">
+        <w:r>
+          <w:rPr>
+            <w:rStyle w:val="Hyperlink"/>
+            <w:lang w:val="en-US"/>
+          </w:rPr>
+          <w:t>https://www.atlassian.com/blog/platform/a-brief-overview-of-planning-poker</w:t>
+        </w:r>
+      </w:hyperlink>
+    </w:p>
+    <w:p>
+      <w:pPr>
+        <w:pStyle w:val="ListParagraph"/>
+        <w:numPr>
+          <w:ilvl w:val="0"/>
+          <w:numId w:val="17"/>
+        </w:numPr>
+        <w:rPr>
+          <w:lang w:val="en-US"/>
+        </w:rPr>
+      </w:pPr>
+      <w:hyperlink r:id="rId24" w:history="1">
+        <w:r>
+          <w:rPr>
+            <w:rStyle w:val="Hyperlink"/>
+            <w:lang w:val="en-US"/>
+          </w:rPr>
+          <w:t>https://learn.microsoft.com/en-us/dotnet/desktop/wpf/get-started/create-app-visual-studio?view=netdesktop-7.0</w:t>
+        </w:r>
+      </w:hyperlink>
+    </w:p>
+    <w:p>
+      <w:pPr>
+        <w:pStyle w:val="ListParagraph"/>
+        <w:numPr>
+          <w:ilvl w:val="0"/>
+          <w:numId w:val="17"/>
+        </w:numPr>
+        <w:rPr>
+          <w:lang w:val="en-US"/>
+        </w:rPr>
+      </w:pPr>
+      <w:hyperlink r:id="rId25" w:history="1">
+        <w:r>
+          <w:rPr>
+            <w:rStyle w:val="Hyperlink"/>
+            <w:lang w:val="en-US"/>
+          </w:rPr>
+          <w:t>http://81.161.243.12/bgmoodle/course/view.php?id=56</w:t>
+        </w:r>
+      </w:hyperlink>
+    </w:p>
+    <w:p>
+      <w:pPr>
+        <w:pStyle w:val="ListParagraph"/>
+        <w:rPr>
+          <w:lang w:val="en-US"/>
+        </w:rPr>
+      </w:pPr>
+    </w:p>
+    <w:p>
+      <w:pPr>
+        <w:pStyle w:val="ListParagraph"/>
+        <w:rPr>
+          <w:lang w:val="en-US"/>
+        </w:rPr>
+      </w:pPr>
+    </w:p>
+    <w:p>
+      <w:pPr>
+        <w:rPr>
+          <w:lang w:val="en-US"/>
         </w:rPr>
       </w:pPr>
     </w:p>
     <w:sectPr>
-      <w:headerReference w:type="even" r:id="rId15"/>
-      <w:footerReference w:type="default" r:id="rId16"/>
+      <w:headerReference w:type="even" r:id="rId26"/>
+      <w:footerReference w:type="default" r:id="rId27"/>
       <w:pgSz w:w="11907" w:h="16840" w:code="9"/>
       <w:pgMar w:top="1440" w:right="850" w:bottom="992" w:left="1134" w:header="283" w:footer="283" w:gutter="0"/>
       <w:cols w:space="720"/>
@@ -9416,6 +9710,95 @@
     </w:lvl>
   </w:abstractNum>
   <w:abstractNum w:abstractNumId="8" w15:restartNumberingAfterBreak="0">
+    <w:nsid w:val="556D1093"/>
+    <w:multiLevelType w:val="hybridMultilevel"/>
+    <w:tmpl w:val="FEB40CFE"/>
+    <w:lvl w:ilvl="0" w:tplc="0402000F">
+      <w:start w:val="1"/>
+      <w:numFmt w:val="decimal"/>
+      <w:lvlText w:val="%1."/>
+      <w:lvlJc w:val="left"/>
+      <w:pPr>
+        <w:ind w:left="720" w:hanging="360"/>
+      </w:pPr>
+      <w:rPr>
+        <w:rFonts w:hint="default"/>
+      </w:rPr>
+    </w:lvl>
+    <w:lvl w:ilvl="1" w:tplc="04020019" w:tentative="1">
+      <w:start w:val="1"/>
+      <w:numFmt w:val="lowerLetter"/>
+      <w:lvlText w:val="%2."/>
+      <w:lvlJc w:val="left"/>
+      <w:pPr>
+        <w:ind w:left="1440" w:hanging="360"/>
+      </w:pPr>
+    </w:lvl>
+    <w:lvl w:ilvl="2" w:tplc="0402001B" w:tentative="1">
+      <w:start w:val="1"/>
+      <w:numFmt w:val="lowerRoman"/>
+      <w:lvlText w:val="%3."/>
+      <w:lvlJc w:val="right"/>
+      <w:pPr>
+        <w:ind w:left="2160" w:hanging="180"/>
+      </w:pPr>
+    </w:lvl>
+    <w:lvl w:ilvl="3" w:tplc="0402000F" w:tentative="1">
+      <w:start w:val="1"/>
+      <w:numFmt w:val="decimal"/>
+      <w:lvlText w:val="%4."/>
+      <w:lvlJc w:val="left"/>
+      <w:pPr>
+        <w:ind w:left="2880" w:hanging="360"/>
+      </w:pPr>
+    </w:lvl>
+    <w:lvl w:ilvl="4" w:tplc="04020019" w:tentative="1">
+      <w:start w:val="1"/>
+      <w:numFmt w:val="lowerLetter"/>
+      <w:lvlText w:val="%5."/>
+      <w:lvlJc w:val="left"/>
+      <w:pPr>
+        <w:ind w:left="3600" w:hanging="360"/>
+      </w:pPr>
+    </w:lvl>
+    <w:lvl w:ilvl="5" w:tplc="0402001B" w:tentative="1">
+      <w:start w:val="1"/>
+      <w:numFmt w:val="lowerRoman"/>
+      <w:lvlText w:val="%6."/>
+      <w:lvlJc w:val="right"/>
+      <w:pPr>
+        <w:ind w:left="4320" w:hanging="180"/>
+      </w:pPr>
+    </w:lvl>
+    <w:lvl w:ilvl="6" w:tplc="0402000F" w:tentative="1">
+      <w:start w:val="1"/>
+      <w:numFmt w:val="decimal"/>
+      <w:lvlText w:val="%7."/>
+      <w:lvlJc w:val="left"/>
+      <w:pPr>
+        <w:ind w:left="5040" w:hanging="360"/>
+      </w:pPr>
+    </w:lvl>
+    <w:lvl w:ilvl="7" w:tplc="04020019" w:tentative="1">
+      <w:start w:val="1"/>
+      <w:numFmt w:val="lowerLetter"/>
+      <w:lvlText w:val="%8."/>
+      <w:lvlJc w:val="left"/>
+      <w:pPr>
+        <w:ind w:left="5760" w:hanging="360"/>
+      </w:pPr>
+    </w:lvl>
+    <w:lvl w:ilvl="8" w:tplc="0402001B" w:tentative="1">
+      <w:start w:val="1"/>
+      <w:numFmt w:val="lowerRoman"/>
+      <w:lvlText w:val="%9."/>
+      <w:lvlJc w:val="right"/>
+      <w:pPr>
+        <w:ind w:left="6480" w:hanging="180"/>
+      </w:pPr>
+    </w:lvl>
+  </w:abstractNum>
+  <w:abstractNum w:abstractNumId="9" w15:restartNumberingAfterBreak="0">
     <w:nsid w:val="5C1E2853"/>
     <w:multiLevelType w:val="hybridMultilevel"/>
     <w:tmpl w:val="38F0BBDE"/>
@@ -9501,7 +9884,7 @@
       </w:pPr>
     </w:lvl>
   </w:abstractNum>
-  <w:abstractNum w:abstractNumId="9" w15:restartNumberingAfterBreak="0">
+  <w:abstractNum w:abstractNumId="10" w15:restartNumberingAfterBreak="0">
     <w:nsid w:val="5DDA3658"/>
     <w:multiLevelType w:val="hybridMultilevel"/>
     <w:tmpl w:val="2B12C102"/>
@@ -9587,10 +9970,10 @@
       </w:pPr>
     </w:lvl>
   </w:abstractNum>
-  <w:abstractNum w:abstractNumId="10" w15:restartNumberingAfterBreak="0">
+  <w:abstractNum w:abstractNumId="11" w15:restartNumberingAfterBreak="0">
     <w:nsid w:val="655B1AB4"/>
     <w:multiLevelType w:val="multilevel"/>
-    <w:tmpl w:val="C0E47558"/>
+    <w:tmpl w:val="834809D8"/>
     <w:lvl w:ilvl="0">
       <w:start w:val="1"/>
       <w:numFmt w:val="decimal"/>
@@ -9682,7 +10065,7 @@
       </w:pPr>
     </w:lvl>
   </w:abstractNum>
-  <w:abstractNum w:abstractNumId="11" w15:restartNumberingAfterBreak="0">
+  <w:abstractNum w:abstractNumId="12" w15:restartNumberingAfterBreak="0">
     <w:nsid w:val="6A994FBD"/>
     <w:multiLevelType w:val="hybridMultilevel"/>
     <w:tmpl w:val="38F0BBDE"/>
@@ -9768,7 +10151,7 @@
       </w:pPr>
     </w:lvl>
   </w:abstractNum>
-  <w:abstractNum w:abstractNumId="12" w15:restartNumberingAfterBreak="0">
+  <w:abstractNum w:abstractNumId="13" w15:restartNumberingAfterBreak="0">
     <w:nsid w:val="737A6234"/>
     <w:multiLevelType w:val="hybridMultilevel"/>
     <w:tmpl w:val="38F0BBDE"/>
@@ -9854,7 +10237,7 @@
       </w:pPr>
     </w:lvl>
   </w:abstractNum>
-  <w:abstractNum w:abstractNumId="13" w15:restartNumberingAfterBreak="0">
+  <w:abstractNum w:abstractNumId="14" w15:restartNumberingAfterBreak="0">
     <w:nsid w:val="78D26A20"/>
     <w:multiLevelType w:val="hybridMultilevel"/>
     <w:tmpl w:val="12245D68"/>
@@ -9940,7 +10323,7 @@
       </w:pPr>
     </w:lvl>
   </w:abstractNum>
-  <w:abstractNum w:abstractNumId="14" w15:restartNumberingAfterBreak="0">
+  <w:abstractNum w:abstractNumId="15" w15:restartNumberingAfterBreak="0">
     <w:nsid w:val="7AE2024A"/>
     <w:multiLevelType w:val="hybridMultilevel"/>
     <w:tmpl w:val="38F0BBDE"/>
@@ -10036,40 +10419,73 @@
     <w:abstractNumId w:val="2"/>
   </w:num>
   <w:num w:numId="4" w16cid:durableId="1894347921">
-    <w:abstractNumId w:val="10"/>
+    <w:abstractNumId w:val="11"/>
   </w:num>
   <w:num w:numId="5" w16cid:durableId="558175166">
     <w:abstractNumId w:val="1"/>
   </w:num>
   <w:num w:numId="6" w16cid:durableId="2015064261">
-    <w:abstractNumId w:val="13"/>
+    <w:abstractNumId w:val="14"/>
   </w:num>
   <w:num w:numId="7" w16cid:durableId="513155900">
-    <w:abstractNumId w:val="9"/>
+    <w:abstractNumId w:val="10"/>
   </w:num>
   <w:num w:numId="8" w16cid:durableId="680164860">
     <w:abstractNumId w:val="4"/>
   </w:num>
   <w:num w:numId="9" w16cid:durableId="1072384975">
-    <w:abstractNumId w:val="12"/>
+    <w:abstractNumId w:val="13"/>
   </w:num>
   <w:num w:numId="10" w16cid:durableId="709763852">
-    <w:abstractNumId w:val="8"/>
+    <w:abstractNumId w:val="9"/>
   </w:num>
   <w:num w:numId="11" w16cid:durableId="2052414326">
-    <w:abstractNumId w:val="14"/>
+    <w:abstractNumId w:val="15"/>
   </w:num>
   <w:num w:numId="12" w16cid:durableId="1598170585">
     <w:abstractNumId w:val="6"/>
   </w:num>
   <w:num w:numId="13" w16cid:durableId="1510216855">
-    <w:abstractNumId w:val="11"/>
+    <w:abstractNumId w:val="12"/>
   </w:num>
   <w:num w:numId="14" w16cid:durableId="1719166224">
     <w:abstractNumId w:val="5"/>
   </w:num>
   <w:num w:numId="15" w16cid:durableId="1907033278">
     <w:abstractNumId w:val="7"/>
+  </w:num>
+  <w:num w:numId="16" w16cid:durableId="919489343">
+    <w:abstractNumId w:val="11"/>
+    <w:lvlOverride w:ilvl="0">
+      <w:startOverride w:val="1"/>
+    </w:lvlOverride>
+    <w:lvlOverride w:ilvl="1">
+      <w:startOverride w:val="1"/>
+    </w:lvlOverride>
+    <w:lvlOverride w:ilvl="2">
+      <w:startOverride w:val="1"/>
+    </w:lvlOverride>
+    <w:lvlOverride w:ilvl="3">
+      <w:startOverride w:val="1"/>
+    </w:lvlOverride>
+    <w:lvlOverride w:ilvl="4">
+      <w:startOverride w:val="1"/>
+    </w:lvlOverride>
+    <w:lvlOverride w:ilvl="5">
+      <w:startOverride w:val="1"/>
+    </w:lvlOverride>
+    <w:lvlOverride w:ilvl="6">
+      <w:startOverride w:val="1"/>
+    </w:lvlOverride>
+    <w:lvlOverride w:ilvl="7">
+      <w:startOverride w:val="1"/>
+    </w:lvlOverride>
+    <w:lvlOverride w:ilvl="8">
+      <w:startOverride w:val="1"/>
+    </w:lvlOverride>
+  </w:num>
+  <w:num w:numId="17" w16cid:durableId="1160585154">
+    <w:abstractNumId w:val="8"/>
   </w:num>
   <w:numIdMacAtCleanup w:val="15"/>
 </w:numbering>
@@ -10482,7 +10898,7 @@
     <w:next w:val="Normal"/>
     <w:autoRedefine/>
     <w:qFormat/>
-    <w:rsid w:val="0098752C"/>
+    <w:rsid w:val="007856E6"/>
     <w:pPr>
       <w:keepNext/>
       <w:numPr>
@@ -11711,6 +12127,23 @@
       <w:lang w:val="en-US" w:eastAsia="en-US"/>
     </w:rPr>
   </w:style>
+  <w:style w:type="character" w:styleId="UnresolvedMention">
+    <w:name w:val="Unresolved Mention"/>
+    <w:basedOn w:val="DefaultParagraphFont"/>
+    <w:uiPriority w:val="99"/>
+    <w:semiHidden/>
+    <w:unhideWhenUsed/>
+    <w:rsid w:val="007856E6"/>
+    <w:rPr>
+      <w:color w:val="605E5C"/>
+      <w:shd w:val="clear" w:color="auto" w:fill="E1DFDD"/>
+    </w:rPr>
+  </w:style>
+  <w:style w:type="character" w:customStyle="1" w:styleId="ui-provider">
+    <w:name w:val="ui-provider"/>
+    <w:basedOn w:val="DefaultParagraphFont"/>
+    <w:rsid w:val="007856E6"/>
+  </w:style>
 </w:styles>
 </file>
 
@@ -11998,10 +12431,6 @@
 </file>
 
 <file path=customXml/item1.xml><?xml version="1.0" encoding="utf-8"?>
-<b:Sources xmlns:b="http://schemas.openxmlformats.org/officeDocument/2006/bibliography" xmlns="http://schemas.openxmlformats.org/officeDocument/2006/bibliography" SelectedStyle="\APA.XSL" StyleName="APA"/>
-</file>
-
-<file path=customXml/item2.xml><?xml version="1.0" encoding="utf-8"?>
 <?mso-contentType ?>
 <FormTemplates xmlns="http://schemas.microsoft.com/sharepoint/v3/contenttype/forms">
   <Display>DocumentLibraryForm</Display>
@@ -12010,22 +12439,11 @@
 </FormTemplates>
 </file>
 
-<file path=customXml/item3.xml><?xml version="1.0" encoding="utf-8"?>
-<p:properties xmlns:p="http://schemas.microsoft.com/office/2006/metadata/properties" xmlns:xsi="http://www.w3.org/2001/XMLSchema-instance" xmlns:pc="http://schemas.microsoft.com/office/infopath/2007/PartnerControls">
-  <documentManagement>
-    <Project_x0020_Phase xmlns="29603b62-04f0-417a-887c-030c32f5a531">04 Implement</Project_x0020_Phase>
-    <Template_x0020_identified xmlns="29603b62-04f0-417a-887c-030c32f5a531">false</Template_x0020_identified>
-    <Reformatted_x003f_ xmlns="29603b62-04f0-417a-887c-030c32f5a531">true</Reformatted_x003f_>
-    <Content_x0020_finlised_x003f_ xmlns="29603b62-04f0-417a-887c-030c32f5a531">true</Content_x0020_finlised_x003f_>
-    <Reviewed_x003f_ xmlns="29603b62-04f0-417a-887c-030c32f5a531">false</Reviewed_x003f_>
-    <Updated_x0020_by xmlns="29603b62-04f0-417a-887c-030c32f5a531">Wanda</Updated_x0020_by>
-    <Final_x003f_ xmlns="29603b62-04f0-417a-887c-030c32f5a531">false</Final_x003f_>
-    <Source xmlns="29603b62-04f0-417a-887c-030c32f5a531">G:Drive</Source>
-  </documentManagement>
-</p:properties>
+<file path=customXml/item2.xml><?xml version="1.0" encoding="utf-8"?>
+<b:Sources xmlns:b="http://schemas.openxmlformats.org/officeDocument/2006/bibliography" xmlns="http://schemas.openxmlformats.org/officeDocument/2006/bibliography" SelectedStyle="\APA.XSL" StyleName="APA"/>
 </file>
 
-<file path=customXml/item4.xml><?xml version="1.0" encoding="utf-8"?>
+<file path=customXml/item3.xml><?xml version="1.0" encoding="utf-8"?>
 <ct:contentTypeSchema xmlns:ct="http://schemas.microsoft.com/office/2006/metadata/contentType" xmlns:ma="http://schemas.microsoft.com/office/2006/metadata/properties/metaAttributes" ct:_="" ma:_="" ma:contentTypeName="Document" ma:contentTypeID="0x010100E71EF73F5681F542A3E9664D4DCA3D39" ma:contentTypeVersion="12" ma:contentTypeDescription="Create a new document." ma:contentTypeScope="" ma:versionID="6d4cb3a7688cf672e751809060796157">
   <xsd:schema xmlns:xsd="http://www.w3.org/2001/XMLSchema" xmlns:xs="http://www.w3.org/2001/XMLSchema" xmlns:p="http://schemas.microsoft.com/office/2006/metadata/properties" xmlns:ns2="29603b62-04f0-417a-887c-030c32f5a531" targetNamespace="http://schemas.microsoft.com/office/2006/metadata/properties" ma:root="true" ma:fieldsID="17483c107f79c0803f475681188633f4" ns2:_="">
     <xsd:import namespace="29603b62-04f0-417a-887c-030c32f5a531"/>
@@ -12204,7 +12622,30 @@
 </ct:contentTypeSchema>
 </file>
 
+<file path=customXml/item4.xml><?xml version="1.0" encoding="utf-8"?>
+<p:properties xmlns:p="http://schemas.microsoft.com/office/2006/metadata/properties" xmlns:xsi="http://www.w3.org/2001/XMLSchema-instance" xmlns:pc="http://schemas.microsoft.com/office/infopath/2007/PartnerControls">
+  <documentManagement>
+    <Project_x0020_Phase xmlns="29603b62-04f0-417a-887c-030c32f5a531">04 Implement</Project_x0020_Phase>
+    <Template_x0020_identified xmlns="29603b62-04f0-417a-887c-030c32f5a531">false</Template_x0020_identified>
+    <Reformatted_x003f_ xmlns="29603b62-04f0-417a-887c-030c32f5a531">true</Reformatted_x003f_>
+    <Content_x0020_finlised_x003f_ xmlns="29603b62-04f0-417a-887c-030c32f5a531">true</Content_x0020_finlised_x003f_>
+    <Reviewed_x003f_ xmlns="29603b62-04f0-417a-887c-030c32f5a531">false</Reviewed_x003f_>
+    <Updated_x0020_by xmlns="29603b62-04f0-417a-887c-030c32f5a531">Wanda</Updated_x0020_by>
+    <Final_x003f_ xmlns="29603b62-04f0-417a-887c-030c32f5a531">false</Final_x003f_>
+    <Source xmlns="29603b62-04f0-417a-887c-030c32f5a531">G:Drive</Source>
+  </documentManagement>
+</p:properties>
+</file>
+
 <file path=customXml/itemProps1.xml><?xml version="1.0" encoding="utf-8"?>
+<ds:datastoreItem xmlns:ds="http://schemas.openxmlformats.org/officeDocument/2006/customXml" ds:itemID="{CB684286-C948-4439-9D64-EB1AEC3F7D76}">
+  <ds:schemaRefs>
+    <ds:schemaRef ds:uri="http://schemas.microsoft.com/sharepoint/v3/contenttype/forms"/>
+  </ds:schemaRefs>
+</ds:datastoreItem>
+</file>
+
+<file path=customXml/itemProps2.xml><?xml version="1.0" encoding="utf-8"?>
 <ds:datastoreItem xmlns:ds="http://schemas.openxmlformats.org/officeDocument/2006/customXml" ds:itemID="{2715D4FC-95A0-45CF-88D5-5C624644DDA4}">
   <ds:schemaRefs>
     <ds:schemaRef ds:uri="http://schemas.openxmlformats.org/officeDocument/2006/bibliography"/>
@@ -12212,25 +12653,7 @@
 </ds:datastoreItem>
 </file>
 
-<file path=customXml/itemProps2.xml><?xml version="1.0" encoding="utf-8"?>
-<ds:datastoreItem xmlns:ds="http://schemas.openxmlformats.org/officeDocument/2006/customXml" ds:itemID="{CB684286-C948-4439-9D64-EB1AEC3F7D76}">
-  <ds:schemaRefs>
-    <ds:schemaRef ds:uri="http://schemas.microsoft.com/sharepoint/v3/contenttype/forms"/>
-  </ds:schemaRefs>
-</ds:datastoreItem>
-</file>
-
 <file path=customXml/itemProps3.xml><?xml version="1.0" encoding="utf-8"?>
-<ds:datastoreItem xmlns:ds="http://schemas.openxmlformats.org/officeDocument/2006/customXml" ds:itemID="{AACD5996-3F1C-45FF-89D5-4E80ADD31CA2}">
-  <ds:schemaRefs>
-    <ds:schemaRef ds:uri="http://schemas.microsoft.com/office/2006/metadata/properties"/>
-    <ds:schemaRef ds:uri="http://schemas.microsoft.com/office/infopath/2007/PartnerControls"/>
-    <ds:schemaRef ds:uri="29603b62-04f0-417a-887c-030c32f5a531"/>
-  </ds:schemaRefs>
-</ds:datastoreItem>
-</file>
-
-<file path=customXml/itemProps4.xml><?xml version="1.0" encoding="utf-8"?>
 <ds:datastoreItem xmlns:ds="http://schemas.openxmlformats.org/officeDocument/2006/customXml" ds:itemID="{345C3155-C307-4747-80BA-5A79245B9D04}">
   <ds:schemaRefs>
     <ds:schemaRef ds:uri="http://schemas.microsoft.com/office/2006/metadata/contentType"/>
@@ -12246,4 +12669,14 @@
     <ds:schemaRef ds:uri="http://schemas.microsoft.com/internal/obd"/>
   </ds:schemaRefs>
 </ds:datastoreItem>
+</file>
+
+<file path=customXml/itemProps4.xml><?xml version="1.0" encoding="utf-8"?>
+<ds:datastoreItem xmlns:ds="http://schemas.openxmlformats.org/officeDocument/2006/customXml" ds:itemID="{AACD5996-3F1C-45FF-89D5-4E80ADD31CA2}">
+  <ds:schemaRefs>
+    <ds:schemaRef ds:uri="http://schemas.microsoft.com/office/2006/metadata/properties"/>
+    <ds:schemaRef ds:uri="http://schemas.microsoft.com/office/infopath/2007/PartnerControls"/>
+    <ds:schemaRef ds:uri="29603b62-04f0-417a-887c-030c32f5a531"/>
+  </ds:schemaRefs>
+</ds:datastoreItem>
 </file>
</xml_diff>